<commit_message>
Slight changes to User Guides already committed to branch. Add User Guide - Update Error Types.docx.
</commit_message>
<xml_diff>
--- a/documents/User Manual/User Guide - Search Error Types.docx
+++ b/documents/User Manual/User Guide - Search Error Types.docx
@@ -766,8 +766,6 @@
         </w:rPr>
         <w:fldChar w:fldCharType="separate"/>
       </w:r>
-      <w:bookmarkStart w:id="0" w:name="_GoBack"/>
-      <w:bookmarkEnd w:id="0"/>
       <w:r>
         <w:rPr>
           <w:noProof/>
@@ -1375,7 +1373,7 @@
           <w:color w:val="0033CC"/>
         </w:rPr>
       </w:pPr>
-      <w:bookmarkStart w:id="1" w:name="_Toc523167660"/>
+      <w:bookmarkStart w:id="0" w:name="_Toc523167660"/>
       <w:r>
         <w:rPr>
           <w:color w:val="0033CC"/>
@@ -1383,7 +1381,7 @@
         <w:lastRenderedPageBreak/>
         <w:t>Introduction</w:t>
       </w:r>
-      <w:bookmarkEnd w:id="1"/>
+      <w:bookmarkEnd w:id="0"/>
       <w:r>
         <w:rPr>
           <w:color w:val="0033CC"/>
@@ -1396,11 +1394,11 @@
         <w:pStyle w:val="Heading2"/>
         <w:spacing w:before="120" w:after="60"/>
       </w:pPr>
-      <w:bookmarkStart w:id="2" w:name="_Toc523167661"/>
+      <w:bookmarkStart w:id="1" w:name="_Toc523167661"/>
       <w:r>
         <w:t>Scope and Purpose</w:t>
       </w:r>
-      <w:bookmarkEnd w:id="2"/>
+      <w:bookmarkEnd w:id="1"/>
     </w:p>
     <w:p>
       <w:pPr>
@@ -1481,14 +1479,14 @@
       <w:pPr>
         <w:pStyle w:val="Heading2"/>
       </w:pPr>
-      <w:bookmarkStart w:id="3" w:name="_Toc523167662"/>
+      <w:bookmarkStart w:id="2" w:name="_Toc523167662"/>
       <w:r>
         <w:t xml:space="preserve">Process </w:t>
       </w:r>
       <w:r>
         <w:t>Overview</w:t>
       </w:r>
-      <w:bookmarkEnd w:id="3"/>
+      <w:bookmarkEnd w:id="2"/>
       <w:r>
         <w:t xml:space="preserve"> </w:t>
       </w:r>
@@ -1626,19 +1624,31 @@
         </w:rPr>
         <w:t xml:space="preserve">The user is </w:t>
       </w:r>
-      <w:proofErr w:type="gramStart"/>
       <w:r>
         <w:rPr>
           <w:i w:val="0"/>
         </w:rPr>
-        <w:t>enter</w:t>
-      </w:r>
-      <w:proofErr w:type="gramEnd"/>
+        <w:t xml:space="preserve">to </w:t>
+      </w:r>
       <w:r>
         <w:rPr>
           <w:i w:val="0"/>
         </w:rPr>
-        <w:t xml:space="preserve"> a search criteria </w:t>
+        <w:t xml:space="preserve">enter </w:t>
+      </w:r>
+      <w:r>
+        <w:rPr>
+          <w:i w:val="0"/>
+        </w:rPr>
+        <w:t>a search criterion.</w:t>
+      </w:r>
+      <w:bookmarkStart w:id="3" w:name="_GoBack"/>
+      <w:bookmarkEnd w:id="3"/>
+      <w:r>
+        <w:rPr>
+          <w:i w:val="0"/>
+        </w:rPr>
+        <w:t xml:space="preserve"> </w:t>
       </w:r>
       <w:r>
         <w:br w:type="page"/>
@@ -1800,7 +1810,7 @@
                                     <pic:cNvPicPr/>
                                   </pic:nvPicPr>
                                   <pic:blipFill>
-                                    <a:blip r:embed="rId11"/>
+                                    <a:blip r:embed="rId12"/>
                                     <a:stretch>
                                       <a:fillRect/>
                                     </a:stretch>
@@ -1913,7 +1923,7 @@
                                           <pic:cNvPicPr/>
                                         </pic:nvPicPr>
                                         <pic:blipFill>
-                                          <a:blip r:embed="rId12"/>
+                                          <a:blip r:embed="rId13"/>
                                           <a:stretch>
                                             <a:fillRect/>
                                           </a:stretch>
@@ -1978,7 +1988,7 @@
                                     <pic:cNvPicPr/>
                                   </pic:nvPicPr>
                                   <pic:blipFill>
-                                    <a:blip r:embed="rId12"/>
+                                    <a:blip r:embed="rId14"/>
                                     <a:stretch>
                                       <a:fillRect/>
                                     </a:stretch>
@@ -2359,7 +2369,7 @@
                                     <pic:cNvPicPr/>
                                   </pic:nvPicPr>
                                   <pic:blipFill>
-                                    <a:blip r:embed="rId11"/>
+                                    <a:blip r:embed="rId12"/>
                                     <a:stretch>
                                       <a:fillRect/>
                                     </a:stretch>
@@ -2835,7 +2845,7 @@
                                           <pic:cNvPicPr/>
                                         </pic:nvPicPr>
                                         <pic:blipFill>
-                                          <a:blip r:embed="rId13"/>
+                                          <a:blip r:embed="rId15"/>
                                           <a:stretch>
                                             <a:fillRect/>
                                           </a:stretch>
@@ -2900,7 +2910,7 @@
                                     <pic:cNvPicPr/>
                                   </pic:nvPicPr>
                                   <pic:blipFill>
-                                    <a:blip r:embed="rId13"/>
+                                    <a:blip r:embed="rId16"/>
                                     <a:stretch>
                                       <a:fillRect/>
                                     </a:stretch>
@@ -3095,7 +3105,7 @@
                                           <pic:cNvPicPr/>
                                         </pic:nvPicPr>
                                         <pic:blipFill>
-                                          <a:blip r:embed="rId14"/>
+                                          <a:blip r:embed="rId17"/>
                                           <a:stretch>
                                             <a:fillRect/>
                                           </a:stretch>
@@ -3160,7 +3170,7 @@
                                     <pic:cNvPicPr/>
                                   </pic:nvPicPr>
                                   <pic:blipFill>
-                                    <a:blip r:embed="rId14"/>
+                                    <a:blip r:embed="rId18"/>
                                     <a:stretch>
                                       <a:fillRect/>
                                     </a:stretch>
@@ -3281,7 +3291,7 @@
                                           <pic:cNvPicPr/>
                                         </pic:nvPicPr>
                                         <pic:blipFill>
-                                          <a:blip r:embed="rId15"/>
+                                          <a:blip r:embed="rId19"/>
                                           <a:stretch>
                                             <a:fillRect/>
                                           </a:stretch>
@@ -3346,7 +3356,7 @@
                                     <pic:cNvPicPr/>
                                   </pic:nvPicPr>
                                   <pic:blipFill>
-                                    <a:blip r:embed="rId15"/>
+                                    <a:blip r:embed="rId20"/>
                                     <a:stretch>
                                       <a:fillRect/>
                                     </a:stretch>
@@ -3535,7 +3545,7 @@
                                           <pic:cNvPicPr/>
                                         </pic:nvPicPr>
                                         <pic:blipFill>
-                                          <a:blip r:embed="rId16"/>
+                                          <a:blip r:embed="rId21"/>
                                           <a:stretch>
                                             <a:fillRect/>
                                           </a:stretch>
@@ -3600,7 +3610,7 @@
                                     <pic:cNvPicPr/>
                                   </pic:nvPicPr>
                                   <pic:blipFill>
-                                    <a:blip r:embed="rId16"/>
+                                    <a:blip r:embed="rId22"/>
                                     <a:stretch>
                                       <a:fillRect/>
                                     </a:stretch>
@@ -3794,7 +3804,7 @@
                                           <pic:cNvPicPr/>
                                         </pic:nvPicPr>
                                         <pic:blipFill>
-                                          <a:blip r:embed="rId17"/>
+                                          <a:blip r:embed="rId23"/>
                                           <a:stretch>
                                             <a:fillRect/>
                                           </a:stretch>
@@ -3869,7 +3879,7 @@
                                     <pic:cNvPicPr/>
                                   </pic:nvPicPr>
                                   <pic:blipFill>
-                                    <a:blip r:embed="rId17"/>
+                                    <a:blip r:embed="rId24"/>
                                     <a:stretch>
                                       <a:fillRect/>
                                     </a:stretch>
@@ -3999,7 +4009,7 @@
                                           <pic:cNvPicPr/>
                                         </pic:nvPicPr>
                                         <pic:blipFill>
-                                          <a:blip r:embed="rId18"/>
+                                          <a:blip r:embed="rId25"/>
                                           <a:stretch>
                                             <a:fillRect/>
                                           </a:stretch>
@@ -4064,7 +4074,7 @@
                                     <pic:cNvPicPr/>
                                   </pic:nvPicPr>
                                   <pic:blipFill>
-                                    <a:blip r:embed="rId18"/>
+                                    <a:blip r:embed="rId26"/>
                                     <a:stretch>
                                       <a:fillRect/>
                                     </a:stretch>
@@ -4180,7 +4190,7 @@
                                           <pic:cNvPicPr/>
                                         </pic:nvPicPr>
                                         <pic:blipFill>
-                                          <a:blip r:embed="rId19"/>
+                                          <a:blip r:embed="rId27"/>
                                           <a:stretch>
                                             <a:fillRect/>
                                           </a:stretch>
@@ -4245,7 +4255,7 @@
                                     <pic:cNvPicPr/>
                                   </pic:nvPicPr>
                                   <pic:blipFill>
-                                    <a:blip r:embed="rId19"/>
+                                    <a:blip r:embed="rId28"/>
                                     <a:stretch>
                                       <a:fillRect/>
                                     </a:stretch>
@@ -4382,7 +4392,7 @@
                     <pic:cNvPicPr/>
                   </pic:nvPicPr>
                   <pic:blipFill>
-                    <a:blip r:embed="rId20"/>
+                    <a:blip r:embed="rId29"/>
                     <a:stretch>
                       <a:fillRect/>
                     </a:stretch>
@@ -4479,7 +4489,7 @@
                                           <pic:cNvPicPr/>
                                         </pic:nvPicPr>
                                         <pic:blipFill>
-                                          <a:blip r:embed="rId21"/>
+                                          <a:blip r:embed="rId30"/>
                                           <a:stretch>
                                             <a:fillRect/>
                                           </a:stretch>
@@ -4544,7 +4554,7 @@
                                     <pic:cNvPicPr/>
                                   </pic:nvPicPr>
                                   <pic:blipFill>
-                                    <a:blip r:embed="rId21"/>
+                                    <a:blip r:embed="rId31"/>
                                     <a:stretch>
                                       <a:fillRect/>
                                     </a:stretch>
@@ -4676,7 +4686,7 @@
                                           <pic:cNvPicPr/>
                                         </pic:nvPicPr>
                                         <pic:blipFill>
-                                          <a:blip r:embed="rId22"/>
+                                          <a:blip r:embed="rId32"/>
                                           <a:stretch>
                                             <a:fillRect/>
                                           </a:stretch>
@@ -4741,7 +4751,7 @@
                                     <pic:cNvPicPr/>
                                   </pic:nvPicPr>
                                   <pic:blipFill>
-                                    <a:blip r:embed="rId22"/>
+                                    <a:blip r:embed="rId33"/>
                                     <a:stretch>
                                       <a:fillRect/>
                                     </a:stretch>
@@ -4941,8 +4951,8 @@
       </w:r>
     </w:p>
     <w:sectPr>
-      <w:headerReference w:type="default" r:id="rId23"/>
-      <w:footerReference w:type="default" r:id="rId24"/>
+      <w:headerReference w:type="default" r:id="rId34"/>
+      <w:footerReference w:type="default" r:id="rId35"/>
       <w:pgSz w:w="12240" w:h="15840"/>
       <w:pgMar w:top="1440" w:right="1800" w:bottom="1440" w:left="1800" w:header="720" w:footer="720" w:gutter="0"/>
       <w:cols w:space="720"/>
@@ -8959,7 +8969,7 @@
 </file>
 
 <file path=customXml/itemProps1.xml><?xml version="1.0" encoding="utf-8"?>
-<ds:datastoreItem xmlns:ds="http://schemas.openxmlformats.org/officeDocument/2006/customXml" ds:itemID="{F92BC994-423B-4175-B48F-E9BF26F77E34}">
+<ds:datastoreItem xmlns:ds="http://schemas.openxmlformats.org/officeDocument/2006/customXml" ds:itemID="{C5741950-D627-42C9-B9ED-908131DB3740}">
   <ds:schemaRefs>
     <ds:schemaRef ds:uri="http://schemas.openxmlformats.org/officeDocument/2006/bibliography"/>
   </ds:schemaRefs>

</xml_diff>